<commit_message>
Added some new models and updated the documentation
</commit_message>
<xml_diff>
--- a/docs/Model Generation.docx
+++ b/docs/Model Generation.docx
@@ -1,6 +1,6 @@
 
 <file path=word/document.xml><?xml version="1.0" encoding="utf-8"?>
-<w:document xmlns:ve="http://schemas.openxmlformats.org/markup-compatibility/2006" xmlns:o="urn:schemas-microsoft-com:office:office" xmlns:r="http://schemas.openxmlformats.org/officeDocument/2006/relationships" xmlns:m="http://schemas.openxmlformats.org/officeDocument/2006/math" xmlns:v="urn:schemas-microsoft-com:vml" xmlns:wp="http://schemas.openxmlformats.org/drawingml/2006/wordprocessingDrawing" xmlns:w10="urn:schemas-microsoft-com:office:word" xmlns:w="http://schemas.openxmlformats.org/wordprocessingml/2006/main" xmlns:wne="http://schemas.microsoft.com/office/word/2006/wordml">
+<w:document xmlns:wpc="http://schemas.microsoft.com/office/word/2010/wordprocessingCanvas" xmlns:mc="http://schemas.openxmlformats.org/markup-compatibility/2006" xmlns:o="urn:schemas-microsoft-com:office:office" xmlns:r="http://schemas.openxmlformats.org/officeDocument/2006/relationships" xmlns:m="http://schemas.openxmlformats.org/officeDocument/2006/math" xmlns:v="urn:schemas-microsoft-com:vml" xmlns:wp14="http://schemas.microsoft.com/office/word/2010/wordprocessingDrawing" xmlns:wp="http://schemas.openxmlformats.org/drawingml/2006/wordprocessingDrawing" xmlns:w10="urn:schemas-microsoft-com:office:word" xmlns:w="http://schemas.openxmlformats.org/wordprocessingml/2006/main" xmlns:w14="http://schemas.microsoft.com/office/word/2010/wordml" xmlns:wpg="http://schemas.microsoft.com/office/word/2010/wordprocessingGroup" xmlns:wpi="http://schemas.microsoft.com/office/word/2010/wordprocessingInk" xmlns:wne="http://schemas.microsoft.com/office/word/2006/wordml" xmlns:wps="http://schemas.microsoft.com/office/word/2010/wordprocessingShape" mc:Ignorable="w14 wp14">
   <w:body>
     <w:p>
       <w:pPr>
@@ -36,7 +36,7 @@
       <w:r>
         <w:t xml:space="preserve">developed to display 3D models of objects which can be rotated and zoomed by users. The website uses a python backend running on the </w:t>
       </w:r>
-      <w:hyperlink r:id="rId6" w:history="1">
+      <w:hyperlink r:id="rId7" w:history="1">
         <w:proofErr w:type="spellStart"/>
         <w:r>
           <w:rPr>
@@ -49,7 +49,7 @@
       <w:r>
         <w:t xml:space="preserve"> web framework and uses </w:t>
       </w:r>
-      <w:hyperlink r:id="rId7" w:history="1">
+      <w:hyperlink r:id="rId8" w:history="1">
         <w:proofErr w:type="spellStart"/>
         <w:r>
           <w:rPr>
@@ -191,7 +191,7 @@
       <w:r>
         <w:t xml:space="preserve">If a complete 360˚ model is required, it is easier to generate a model of each of the halves of the object, and then use a tool such as </w:t>
       </w:r>
-      <w:hyperlink r:id="rId8" w:history="1">
+      <w:hyperlink r:id="rId9" w:history="1">
         <w:proofErr w:type="spellStart"/>
         <w:r>
           <w:rPr>
@@ -248,7 +248,7 @@
       <w:r>
         <w:t xml:space="preserve">There are numerous methods to generate a 3D point cloud from the photos. This document will outline 3 methods, each with their own strengths and weaknesses. </w:t>
       </w:r>
-      <w:hyperlink r:id="rId9" w:history="1">
+      <w:hyperlink r:id="rId10" w:history="1">
         <w:proofErr w:type="spellStart"/>
         <w:r>
           <w:rPr>
@@ -283,7 +283,7 @@
       <w:r>
         <w:t xml:space="preserve">The </w:t>
       </w:r>
-      <w:hyperlink r:id="rId10" w:history="1">
+      <w:hyperlink r:id="rId11" w:history="1">
         <w:r>
           <w:rPr>
             <w:rStyle w:val="Hyperlink"/>
@@ -333,7 +333,7 @@
     </w:p>
     <w:p/>
     <w:p>
-      <w:hyperlink r:id="rId11" w:history="1">
+      <w:hyperlink r:id="rId12" w:history="1">
         <w:r>
           <w:rPr>
             <w:rStyle w:val="Hyperlink"/>
@@ -443,7 +443,7 @@
       <w:r>
         <w:t xml:space="preserve">Upload the photos to the </w:t>
       </w:r>
-      <w:hyperlink r:id="rId12" w:history="1">
+      <w:hyperlink r:id="rId13" w:history="1">
         <w:r>
           <w:rPr>
             <w:rStyle w:val="Hyperlink"/>
@@ -472,7 +472,7 @@
       <w:r>
         <w:t xml:space="preserve">Import the model into </w:t>
       </w:r>
-      <w:hyperlink r:id="rId13" w:history="1">
+      <w:hyperlink r:id="rId14" w:history="1">
         <w:proofErr w:type="spellStart"/>
         <w:r>
           <w:rPr>
@@ -544,7 +544,7 @@
             <v:stroke joinstyle="miter"/>
             <v:path gradientshapeok="t" o:connecttype="rect"/>
           </v:shapetype>
-          <v:shape id="_x0000_s1028" type="#_x0000_t202" style="position:absolute;left:0;text-align:left;margin-left:553.65pt;margin-top:0;width:242.2pt;height:104.75pt;z-index:251659264;mso-wrap-style:none;mso-position-horizontal:right;mso-position-horizontal-relative:margin;mso-position-vertical:bottom;mso-position-vertical-relative:margin" stroked="f">
+          <v:shape id="_x0000_s1028" type="#_x0000_t202" style="position:absolute;left:0;text-align:left;margin-left:744.65pt;margin-top:0;width:242.2pt;height:104.75pt;z-index:251659264;mso-wrap-style:none;mso-position-horizontal:right;mso-position-horizontal-relative:margin;mso-position-vertical:bottom;mso-position-vertical-relative:margin" stroked="f">
             <v:textbox style="mso-next-textbox:#_x0000_s1028">
               <w:txbxContent>
                 <w:p>
@@ -572,10 +572,10 @@
                                 <pic:cNvPicPr/>
                               </pic:nvPicPr>
                               <pic:blipFill>
-                                <a:blip r:embed="rId14">
+                                <a:blip r:embed="rId15">
                                   <a:extLst>
                                     <a:ext uri="{28A0092B-C50C-407E-A947-70E740481C1C}">
-                                      <a14:useLocalDpi xmlns:a14="http://schemas.microsoft.com/office/drawing/2010/main" xmlns:wps="http://schemas.microsoft.com/office/word/2010/wordprocessingShape" xmlns:wpi="http://schemas.microsoft.com/office/word/2010/wordprocessingInk" xmlns:wpg="http://schemas.microsoft.com/office/word/2010/wordprocessingGroup" xmlns:w14="http://schemas.microsoft.com/office/word/2010/wordml" xmlns:w="http://schemas.openxmlformats.org/wordprocessingml/2006/main" xmlns:w10="urn:schemas-microsoft-com:office:word" xmlns:wp14="http://schemas.microsoft.com/office/word/2010/wordprocessingDrawing" xmlns:v="urn:schemas-microsoft-com:vml" xmlns:o="urn:schemas-microsoft-com:office:office" xmlns:mc="http://schemas.openxmlformats.org/markup-compatibility/2006" xmlns:wpc="http://schemas.microsoft.com/office/word/2010/wordprocessingCanvas" xmlns="" val="0"/>
+                                      <a14:useLocalDpi xmlns:a14="http://schemas.microsoft.com/office/drawing/2010/main" val="0"/>
                                     </a:ext>
                                   </a:extLst>
                                 </a:blip>
@@ -608,14 +608,27 @@
                   <w:r>
                     <w:t xml:space="preserve">Figure </w:t>
                   </w:r>
-                  <w:fldSimple w:instr=" SEQ Figure \* ARABIC ">
-                    <w:r>
-                      <w:rPr>
-                        <w:noProof/>
-                      </w:rPr>
-                      <w:t>1</w:t>
-                    </w:r>
-                  </w:fldSimple>
+                  <w:r>
+                    <w:fldChar w:fldCharType="begin"/>
+                  </w:r>
+                  <w:r>
+                    <w:instrText xml:space="preserve"> SEQ Figure \* ARABIC </w:instrText>
+                  </w:r>
+                  <w:r>
+                    <w:fldChar w:fldCharType="separate"/>
+                  </w:r>
+                  <w:r>
+                    <w:rPr>
+                      <w:noProof/>
+                    </w:rPr>
+                    <w:t>1</w:t>
+                  </w:r>
+                  <w:r>
+                    <w:rPr>
+                      <w:noProof/>
+                    </w:rPr>
+                    <w:fldChar w:fldCharType="end"/>
+                  </w:r>
                   <w:bookmarkEnd w:id="1"/>
                   <w:r>
                     <w:t>.</w:t>
@@ -735,12 +748,7 @@
         <w:fldChar w:fldCharType="end"/>
       </w:r>
       <w:r>
-        <w:t>)</w:t>
-      </w:r>
-      <w:bookmarkStart w:id="2" w:name="_GoBack"/>
-      <w:bookmarkEnd w:id="2"/>
-      <w:r>
-        <w:t xml:space="preserve">. </w:t>
+        <w:t xml:space="preserve">). </w:t>
       </w:r>
     </w:p>
     <w:p/>
@@ -874,7 +882,13 @@
         <w:t xml:space="preserve">. </w:t>
       </w:r>
       <w:r>
-        <w:t xml:space="preserve">The mesh is in the models directory. If there are multiple meshes, import all of them and flatten them into a single mesh by right clicking within the layer dialog and clicking </w:t>
+        <w:t>The mesh is in the models directory</w:t>
+      </w:r>
+      <w:r>
+        <w:t>, named option-0000.ply, option-0001.ply etc</w:t>
+      </w:r>
+      <w:r>
+        <w:t xml:space="preserve">. If there are multiple meshes, import all of them and flatten them into a single mesh by right clicking within the layer dialog and clicking </w:t>
       </w:r>
       <w:r>
         <w:rPr>
@@ -929,7 +943,50 @@
         </w:numPr>
       </w:pPr>
       <w:r>
-        <w:t>Poisson</w:t>
+        <w:t xml:space="preserve">Currently, what is visible is a point cloud representing the object. A surface for the object needs to be constructed. Click </w:t>
+      </w:r>
+      <w:r>
+        <w:rPr>
+          <w:i/>
+        </w:rPr>
+        <w:t xml:space="preserve">Filters -&gt; Point Set -&gt; Surface Reconstruction: Poisson. </w:t>
+      </w:r>
+      <w:r>
+        <w:t xml:space="preserve">Change </w:t>
+      </w:r>
+      <w:proofErr w:type="spellStart"/>
+      <w:r>
+        <w:rPr>
+          <w:i/>
+        </w:rPr>
+        <w:t>Octree</w:t>
+      </w:r>
+      <w:proofErr w:type="spellEnd"/>
+      <w:r>
+        <w:rPr>
+          <w:i/>
+        </w:rPr>
+        <w:t xml:space="preserve"> Depth</w:t>
+      </w:r>
+      <w:r>
+        <w:t xml:space="preserve"> to </w:t>
+      </w:r>
+      <w:proofErr w:type="gramStart"/>
+      <w:r>
+        <w:t>11,</w:t>
+      </w:r>
+      <w:proofErr w:type="gramEnd"/>
+      <w:r>
+        <w:t xml:space="preserve"> and </w:t>
+      </w:r>
+      <w:r>
+        <w:rPr>
+          <w:i/>
+        </w:rPr>
+        <w:t xml:space="preserve">Solver Divide </w:t>
+      </w:r>
+      <w:r>
+        <w:t>to 9 and apply the filter. It will create a new layer containing the reconstructed surface.</w:t>
       </w:r>
     </w:p>
     <w:p>
@@ -941,8 +998,34 @@
         </w:numPr>
       </w:pPr>
       <w:r>
+        <w:t xml:space="preserve">To reproduce the colours onto the reconstructed surface, ensure the Poisson mesh layer is </w:t>
+      </w:r>
+      <w:proofErr w:type="gramStart"/>
+      <w:r>
+        <w:t>selected(</w:t>
+      </w:r>
+      <w:proofErr w:type="gramEnd"/>
+      <w:r>
+        <w:t xml:space="preserve">highlighted in yellow) and click </w:t>
+      </w:r>
+      <w:r>
+        <w:rPr>
+          <w:i/>
+        </w:rPr>
+        <w:t xml:space="preserve">Filters -&gt; Colour Creation and Processing -&gt; </w:t>
+      </w:r>
+      <w:r>
+        <w:rPr>
+          <w:i/>
+        </w:rPr>
         <w:t>Project active rasters to current mesh</w:t>
       </w:r>
+      <w:r>
+        <w:t xml:space="preserve">. Leave the defaults and select apply. It will take a few minutes to run. When it has completed, </w:t>
+      </w:r>
+      <w:r>
+        <w:t>change the render mode to smooth to see the final reconstruction.</w:t>
+      </w:r>
     </w:p>
     <w:p>
       <w:pPr>
@@ -959,6 +1042,8 @@
       <w:r>
         <w:t>ctm</w:t>
       </w:r>
+      <w:bookmarkStart w:id="2" w:name="_GoBack"/>
+      <w:bookmarkEnd w:id="2"/>
       <w:proofErr w:type="spellEnd"/>
     </w:p>
     <w:p>
@@ -1035,7 +1120,7 @@
           <w:noProof/>
         </w:rPr>
         <w:pict>
-          <v:shape id="_x0000_s1032" type="#_x0000_t202" style="position:absolute;margin-left:392.7pt;margin-top:0;width:241.9pt;height:106.75pt;z-index:251660288;mso-wrap-style:none;mso-position-horizontal:right;mso-position-horizontal-relative:margin;mso-position-vertical:top;mso-position-vertical-relative:margin" stroked="f">
+          <v:shape id="_x0000_s1032" type="#_x0000_t202" style="position:absolute;margin-left:583.4pt;margin-top:0;width:241.9pt;height:106.75pt;z-index:251660288;mso-wrap-style:none;mso-position-horizontal:right;mso-position-horizontal-relative:margin;mso-position-vertical:top;mso-position-vertical-relative:margin" stroked="f">
             <v:textbox style="mso-next-textbox:#_x0000_s1032">
               <w:txbxContent>
                 <w:p>
@@ -1063,7 +1148,7 @@
                                 <pic:cNvPicPr/>
                               </pic:nvPicPr>
                               <pic:blipFill>
-                                <a:blip r:embed="rId15"/>
+                                <a:blip r:embed="rId16"/>
                                 <a:stretch>
                                   <a:fillRect/>
                                 </a:stretch>
@@ -1093,14 +1178,27 @@
                   <w:r>
                     <w:t xml:space="preserve">Figure </w:t>
                   </w:r>
-                  <w:fldSimple w:instr=" SEQ Figure \* ARABIC ">
-                    <w:r>
-                      <w:rPr>
-                        <w:noProof/>
-                      </w:rPr>
-                      <w:t>2</w:t>
-                    </w:r>
-                  </w:fldSimple>
+                  <w:r>
+                    <w:fldChar w:fldCharType="begin"/>
+                  </w:r>
+                  <w:r>
+                    <w:instrText xml:space="preserve"> SEQ Figure \* ARABIC </w:instrText>
+                  </w:r>
+                  <w:r>
+                    <w:fldChar w:fldCharType="separate"/>
+                  </w:r>
+                  <w:r>
+                    <w:rPr>
+                      <w:noProof/>
+                    </w:rPr>
+                    <w:t>2</w:t>
+                  </w:r>
+                  <w:r>
+                    <w:rPr>
+                      <w:noProof/>
+                    </w:rPr>
+                    <w:fldChar w:fldCharType="end"/>
+                  </w:r>
                   <w:bookmarkEnd w:id="3"/>
                   <w:r>
                     <w:t>.</w:t>
@@ -1133,7 +1231,7 @@
       <w:r>
         <w:t xml:space="preserve">The key risk in the processing workflow is the </w:t>
       </w:r>
-      <w:hyperlink r:id="rId16" w:history="1">
+      <w:hyperlink r:id="rId17" w:history="1">
         <w:r>
           <w:rPr>
             <w:rStyle w:val="Hyperlink"/>
@@ -1151,6 +1249,7 @@
         <w:pStyle w:val="Heading2"/>
       </w:pPr>
       <w:r>
+        <w:lastRenderedPageBreak/>
         <w:t>References</w:t>
       </w:r>
     </w:p>
@@ -1261,7 +1360,7 @@
 </file>
 
 <file path=word/numbering.xml><?xml version="1.0" encoding="utf-8"?>
-<w:numbering xmlns:ve="http://schemas.openxmlformats.org/markup-compatibility/2006" xmlns:o="urn:schemas-microsoft-com:office:office" xmlns:r="http://schemas.openxmlformats.org/officeDocument/2006/relationships" xmlns:m="http://schemas.openxmlformats.org/officeDocument/2006/math" xmlns:v="urn:schemas-microsoft-com:vml" xmlns:wp="http://schemas.openxmlformats.org/drawingml/2006/wordprocessingDrawing" xmlns:w10="urn:schemas-microsoft-com:office:word" xmlns:w="http://schemas.openxmlformats.org/wordprocessingml/2006/main" xmlns:wne="http://schemas.microsoft.com/office/word/2006/wordml">
+<w:numbering xmlns:wpc="http://schemas.microsoft.com/office/word/2010/wordprocessingCanvas" xmlns:mc="http://schemas.openxmlformats.org/markup-compatibility/2006" xmlns:o="urn:schemas-microsoft-com:office:office" xmlns:r="http://schemas.openxmlformats.org/officeDocument/2006/relationships" xmlns:m="http://schemas.openxmlformats.org/officeDocument/2006/math" xmlns:v="urn:schemas-microsoft-com:vml" xmlns:wp14="http://schemas.microsoft.com/office/word/2010/wordprocessingDrawing" xmlns:wp="http://schemas.openxmlformats.org/drawingml/2006/wordprocessingDrawing" xmlns:w10="urn:schemas-microsoft-com:office:word" xmlns:w="http://schemas.openxmlformats.org/wordprocessingml/2006/main" xmlns:w14="http://schemas.microsoft.com/office/word/2010/wordml" xmlns:wpg="http://schemas.microsoft.com/office/word/2010/wordprocessingGroup" xmlns:wpi="http://schemas.microsoft.com/office/word/2010/wordprocessingInk" xmlns:wne="http://schemas.microsoft.com/office/word/2006/wordml" xmlns:wps="http://schemas.microsoft.com/office/word/2010/wordprocessingShape" mc:Ignorable="w14 wp14">
   <w:abstractNum w:abstractNumId="0">
     <w:nsid w:val="329E141C"/>
     <w:multiLevelType w:val="multilevel"/>
@@ -1763,7 +1862,7 @@
 </file>
 
 <file path=word/styles.xml><?xml version="1.0" encoding="utf-8"?>
-<w:styles xmlns:r="http://schemas.openxmlformats.org/officeDocument/2006/relationships" xmlns:w="http://schemas.openxmlformats.org/wordprocessingml/2006/main">
+<w:styles xmlns:mc="http://schemas.openxmlformats.org/markup-compatibility/2006" xmlns:r="http://schemas.openxmlformats.org/officeDocument/2006/relationships" xmlns:w="http://schemas.openxmlformats.org/wordprocessingml/2006/main" xmlns:w14="http://schemas.microsoft.com/office/word/2010/wordml" mc:Ignorable="w14">
   <w:docDefaults>
     <w:rPrDefault>
       <w:rPr>
@@ -2018,6 +2117,7 @@
   <w:style w:type="character" w:default="1" w:styleId="DefaultParagraphFont">
     <w:name w:val="Default Paragraph Font"/>
     <w:uiPriority w:val="1"/>
+    <w:semiHidden/>
     <w:unhideWhenUsed/>
   </w:style>
   <w:style w:type="table" w:default="1" w:styleId="TableNormal">
@@ -2025,7 +2125,6 @@
     <w:uiPriority w:val="99"/>
     <w:semiHidden/>
     <w:unhideWhenUsed/>
-    <w:qFormat/>
     <w:tblPr>
       <w:tblInd w:w="0" w:type="dxa"/>
       <w:tblCellMar>
@@ -2951,7 +3050,7 @@
 </file>
 
 <file path=customXml/itemProps1.xml><?xml version="1.0" encoding="utf-8"?>
-<ds:datastoreItem xmlns:ds="http://schemas.openxmlformats.org/officeDocument/2006/customXml" ds:itemID="{7213E9FA-0588-4128-8868-E548635653B2}">
+<ds:datastoreItem xmlns:ds="http://schemas.openxmlformats.org/officeDocument/2006/customXml" ds:itemID="{3C708DCE-C450-4F19-AAD7-8F67DFE588BA}">
   <ds:schemaRefs>
     <ds:schemaRef ds:uri="http://schemas.openxmlformats.org/officeDocument/2006/bibliography"/>
   </ds:schemaRefs>

</xml_diff>

<commit_message>
Added models and updated documentation
</commit_message>
<xml_diff>
--- a/docs/Model Generation.docx
+++ b/docs/Model Generation.docx
@@ -37,27 +37,23 @@
         <w:t xml:space="preserve">developed to display 3D models of objects which can be rotated and zoomed by users. The website uses a python backend running on the </w:t>
       </w:r>
       <w:hyperlink r:id="rId7" w:history="1">
-        <w:proofErr w:type="spellStart"/>
         <w:r>
           <w:rPr>
             <w:rStyle w:val="Hyperlink"/>
           </w:rPr>
           <w:t>Django</w:t>
         </w:r>
-        <w:proofErr w:type="spellEnd"/>
       </w:hyperlink>
       <w:r>
         <w:t xml:space="preserve"> web framework and uses </w:t>
       </w:r>
       <w:hyperlink r:id="rId8" w:history="1">
-        <w:proofErr w:type="spellStart"/>
         <w:r>
           <w:rPr>
             <w:rStyle w:val="Hyperlink"/>
           </w:rPr>
           <w:t>WebGL</w:t>
         </w:r>
-        <w:proofErr w:type="spellEnd"/>
       </w:hyperlink>
       <w:r>
         <w:t xml:space="preserve"> to display the 3D models.</w:t>
@@ -157,15 +153,7 @@
         </w:numPr>
       </w:pPr>
       <w:r>
-        <w:t xml:space="preserve">Model reconstruction is more successful with many photos with a lot of overlap between them. In a single loop around the object, 20-30 photos </w:t>
-      </w:r>
-      <w:proofErr w:type="gramStart"/>
-      <w:r>
-        <w:t>works</w:t>
-      </w:r>
-      <w:proofErr w:type="gramEnd"/>
-      <w:r>
-        <w:t xml:space="preserve"> well.</w:t>
+        <w:t>Model reconstruction is more successful with many photos with a lot of overlap between them. In a single loop around the object, 20-30 photos works well.</w:t>
       </w:r>
     </w:p>
     <w:p>
@@ -192,28 +180,18 @@
         <w:t xml:space="preserve">If a complete 360˚ model is required, it is easier to generate a model of each of the halves of the object, and then use a tool such as </w:t>
       </w:r>
       <w:hyperlink r:id="rId9" w:history="1">
-        <w:proofErr w:type="spellStart"/>
         <w:r>
           <w:rPr>
             <w:rStyle w:val="Hyperlink"/>
           </w:rPr>
           <w:t>CloudCompare</w:t>
         </w:r>
-        <w:proofErr w:type="spellEnd"/>
       </w:hyperlink>
       <w:r>
         <w:t xml:space="preserve"> to merge the two meshes together than trying to generate a single mesh</w:t>
       </w:r>
       <w:r>
-        <w:t xml:space="preserve">. If attempting to generate a single model at once, </w:t>
-      </w:r>
-      <w:proofErr w:type="spellStart"/>
-      <w:r>
-        <w:t>VisualSFM</w:t>
-      </w:r>
-      <w:proofErr w:type="spellEnd"/>
-      <w:r>
-        <w:t xml:space="preserve"> is the best tool to use, since it gives you a visual representation of the model to give an indication of how accurate the final model will be</w:t>
+        <w:t>. If attempting to generate a single model at once, VisualSFM is the best tool to use, since it gives you a visual representation of the model to give an indication of how accurate the final model will be</w:t>
       </w:r>
     </w:p>
     <w:p>
@@ -249,14 +227,12 @@
         <w:t xml:space="preserve">There are numerous methods to generate a 3D point cloud from the photos. This document will outline 3 methods, each with their own strengths and weaknesses. </w:t>
       </w:r>
       <w:hyperlink r:id="rId10" w:history="1">
-        <w:proofErr w:type="spellStart"/>
         <w:r>
           <w:rPr>
             <w:rStyle w:val="Hyperlink"/>
           </w:rPr>
           <w:t>VisualSFM</w:t>
         </w:r>
-        <w:proofErr w:type="spellEnd"/>
       </w:hyperlink>
       <w:r>
         <w:t xml:space="preserve"> is a visual tool that will construct a point cloud on a local computer. It gives a visual representation of the reconstructed point cloud, and also reconstructs the position of the cameras. It allows control over which </w:t>
@@ -292,15 +268,7 @@
         </w:r>
       </w:hyperlink>
       <w:r>
-        <w:t xml:space="preserve"> also runs on a local computer and runs a lot of the same processes that </w:t>
-      </w:r>
-      <w:proofErr w:type="spellStart"/>
-      <w:r>
-        <w:t>VisualSFM</w:t>
-      </w:r>
-      <w:proofErr w:type="spellEnd"/>
-      <w:r>
-        <w:t xml:space="preserve"> does, but is open source. It does not provide a visual representation of the model as it is being generated. It has the benefit of being able to be used over remote desktop to run models</w:t>
+        <w:t xml:space="preserve"> also runs on a local computer and runs a lot of the same processes that VisualSFM does, but is open source. It does not provide a visual representation of the model as it is being generated. It has the benefit of being able to be used over remote desktop to run models</w:t>
       </w:r>
       <w:r>
         <w:t xml:space="preserve">. </w:t>
@@ -312,23 +280,7 @@
         <w:t>G</w:t>
       </w:r>
       <w:r>
-        <w:t xml:space="preserve">enerating the 3D point clouds on a local computer is very processor and memory intensive. The computer used while generating the initial models is </w:t>
-      </w:r>
-      <w:proofErr w:type="gramStart"/>
-      <w:r>
-        <w:t>a</w:t>
-      </w:r>
-      <w:proofErr w:type="gramEnd"/>
-      <w:r>
-        <w:t xml:space="preserve"> Intel Xeon W3670 (3.2GHz) with 12GB of Ram and a NVIDIA </w:t>
-      </w:r>
-      <w:proofErr w:type="spellStart"/>
-      <w:r>
-        <w:t>Quadro</w:t>
-      </w:r>
-      <w:proofErr w:type="spellEnd"/>
-      <w:r>
-        <w:t xml:space="preserve"> FX 1800 video card. Depending on the complexity of the model and number of photographs, model generating can take over 4 hours with the CPU maxed at 100% and the entire RAM used. </w:t>
+        <w:t xml:space="preserve">enerating the 3D point clouds on a local computer is very processor and memory intensive. The computer used while generating the initial models is a Intel Xeon W3670 (3.2GHz) with 12GB of Ram and a NVIDIA Quadro FX 1800 video card. Depending on the complexity of the model and number of photographs, model generating can take over 4 hours with the CPU maxed at 100% and the entire RAM used. </w:t>
       </w:r>
     </w:p>
     <w:p/>
@@ -345,51 +297,23 @@
         <w:t xml:space="preserve"> is a web service that allows images to be uploaded and processed on a remote server</w:t>
       </w:r>
       <w:r>
-        <w:t xml:space="preserve"> (</w:t>
-      </w:r>
-      <w:proofErr w:type="spellStart"/>
-      <w:r>
-        <w:t>Tingdahl</w:t>
-      </w:r>
-      <w:proofErr w:type="spellEnd"/>
+        <w:t xml:space="preserve"> (Tingdahl &amp; </w:t>
+      </w:r>
+      <w:r>
+        <w:t>Van Gool</w:t>
+      </w:r>
+      <w:r>
+        <w:t xml:space="preserve">, 2011; </w:t>
+      </w:r>
+      <w:r>
+        <w:t xml:space="preserve">Vergauwen </w:t>
+      </w:r>
       <w:r>
         <w:t xml:space="preserve"> &amp; </w:t>
       </w:r>
       <w:r>
-        <w:t xml:space="preserve">Van </w:t>
-      </w:r>
-      <w:proofErr w:type="spellStart"/>
-      <w:r>
-        <w:t>Gool</w:t>
-      </w:r>
-      <w:proofErr w:type="spellEnd"/>
-      <w:r>
-        <w:t xml:space="preserve">, 2011; </w:t>
-      </w:r>
-      <w:proofErr w:type="spellStart"/>
-      <w:proofErr w:type="gramStart"/>
-      <w:r>
-        <w:t>Vergauwen</w:t>
-      </w:r>
-      <w:proofErr w:type="spellEnd"/>
-      <w:r>
-        <w:t xml:space="preserve"> </w:t>
-      </w:r>
-      <w:r>
-        <w:t xml:space="preserve"> &amp;</w:t>
-      </w:r>
-      <w:proofErr w:type="gramEnd"/>
-      <w:r>
-        <w:t xml:space="preserve"> </w:t>
-      </w:r>
-      <w:r>
-        <w:t xml:space="preserve">Van </w:t>
-      </w:r>
-      <w:proofErr w:type="spellStart"/>
-      <w:r>
-        <w:t>Gool</w:t>
-      </w:r>
-      <w:proofErr w:type="spellEnd"/>
+        <w:t>Van Gool</w:t>
+      </w:r>
       <w:r>
         <w:t>, 2006)</w:t>
       </w:r>
@@ -403,15 +327,7 @@
         <w:t xml:space="preserve">powered computer and also that </w:t>
       </w:r>
       <w:r>
-        <w:t xml:space="preserve">processing is asynchronous, allowing multiple models to be submitted for processing concurrently. Like </w:t>
-      </w:r>
-      <w:proofErr w:type="spellStart"/>
-      <w:r>
-        <w:t>VisualSFM</w:t>
-      </w:r>
-      <w:proofErr w:type="spellEnd"/>
-      <w:r>
-        <w:t>, there is no interaction in the generation of the model, removing control of the reconstruction.</w:t>
+        <w:t>processing is asynchronous, allowing multiple models to be submitted for processing concurrently. Like VisualSFM, there is no interaction in the generation of the model, removing control of the reconstruction.</w:t>
       </w:r>
     </w:p>
     <w:p/>
@@ -473,14 +389,12 @@
         <w:t xml:space="preserve">Import the model into </w:t>
       </w:r>
       <w:hyperlink r:id="rId14" w:history="1">
-        <w:proofErr w:type="spellStart"/>
         <w:r>
           <w:rPr>
             <w:rStyle w:val="Hyperlink"/>
           </w:rPr>
           <w:t>MeshLab</w:t>
         </w:r>
-        <w:proofErr w:type="spellEnd"/>
       </w:hyperlink>
     </w:p>
     <w:p>
@@ -516,15 +430,7 @@
         </w:numPr>
       </w:pPr>
       <w:r>
-        <w:t xml:space="preserve">Export the model as an </w:t>
-      </w:r>
-      <w:proofErr w:type="spellStart"/>
-      <w:r>
-        <w:t>OpenCTM</w:t>
-      </w:r>
-      <w:proofErr w:type="spellEnd"/>
-      <w:r>
-        <w:t xml:space="preserve"> model</w:t>
+        <w:t>Export the model as an OpenCTM model</w:t>
       </w:r>
     </w:p>
     <w:p>
@@ -544,7 +450,7 @@
             <v:stroke joinstyle="miter"/>
             <v:path gradientshapeok="t" o:connecttype="rect"/>
           </v:shapetype>
-          <v:shape id="_x0000_s1028" type="#_x0000_t202" style="position:absolute;left:0;text-align:left;margin-left:744.65pt;margin-top:0;width:242.2pt;height:104.75pt;z-index:251659264;mso-wrap-style:none;mso-position-horizontal:right;mso-position-horizontal-relative:margin;mso-position-vertical:bottom;mso-position-vertical-relative:margin" stroked="f">
+          <v:shape id="_x0000_s1028" type="#_x0000_t202" style="position:absolute;left:0;text-align:left;margin-left:935.65pt;margin-top:0;width:242.2pt;height:104.75pt;z-index:251659264;mso-wrap-style:none;mso-position-horizontal:right;mso-position-horizontal-relative:margin;mso-position-vertical:bottom;mso-position-vertical-relative:margin" stroked="f">
             <v:textbox style="mso-next-textbox:#_x0000_s1028">
               <w:txbxContent>
                 <w:p>
@@ -604,7 +510,6 @@
                     <w:pStyle w:val="Caption"/>
                   </w:pPr>
                   <w:bookmarkStart w:id="1" w:name="_Ref369081528"/>
-                  <w:proofErr w:type="gramStart"/>
                   <w:r>
                     <w:t xml:space="preserve">Figure </w:t>
                   </w:r>
@@ -631,11 +536,7 @@
                   </w:r>
                   <w:bookmarkEnd w:id="1"/>
                   <w:r>
-                    <w:t>.</w:t>
-                  </w:r>
-                  <w:proofErr w:type="gramEnd"/>
-                  <w:r>
-                    <w:t xml:space="preserve"> Load images into Arc3D</w:t>
+                    <w:t>. Load images into Arc3D</w:t>
                   </w:r>
                 </w:p>
               </w:txbxContent>
@@ -645,15 +546,7 @@
         </w:pict>
       </w:r>
       <w:r>
-        <w:t xml:space="preserve">Upload the </w:t>
-      </w:r>
-      <w:proofErr w:type="spellStart"/>
-      <w:r>
-        <w:t>OpenCTM</w:t>
-      </w:r>
-      <w:proofErr w:type="spellEnd"/>
-      <w:r>
-        <w:t xml:space="preserve"> model to the web server and configure the new model on web site administration page</w:t>
+        <w:t>Upload the OpenCTM model to the web server and configure the new model on web site administration page</w:t>
       </w:r>
     </w:p>
     <w:p/>
@@ -679,15 +572,7 @@
         <w:ind w:left="360"/>
       </w:pPr>
       <w:r>
-        <w:t xml:space="preserve">Start the Arc3D </w:t>
-      </w:r>
-      <w:proofErr w:type="spellStart"/>
-      <w:r>
-        <w:t>uploader</w:t>
-      </w:r>
-      <w:proofErr w:type="spellEnd"/>
-      <w:r>
-        <w:t xml:space="preserve"> and l</w:t>
+        <w:t>Start the Arc3D uploader and l</w:t>
       </w:r>
       <w:r>
         <w:t>oad the photos that you wish to process into the model (</w:t>
@@ -760,11 +645,9 @@
           <w:numId w:val="3"/>
         </w:numPr>
       </w:pPr>
-      <w:proofErr w:type="spellStart"/>
       <w:r>
         <w:t>Meshlab</w:t>
       </w:r>
-      <w:proofErr w:type="spellEnd"/>
     </w:p>
     <w:p>
       <w:pPr>
@@ -775,31 +658,7 @@
         </w:numPr>
       </w:pPr>
       <w:r>
-        <w:t xml:space="preserve">Open Project -&gt; Load in the </w:t>
-      </w:r>
-      <w:proofErr w:type="spellStart"/>
-      <w:r>
-        <w:t>bundle.rd.out</w:t>
-      </w:r>
-      <w:proofErr w:type="spellEnd"/>
-      <w:r>
-        <w:t xml:space="preserve"> file created by </w:t>
-      </w:r>
-      <w:proofErr w:type="spellStart"/>
-      <w:r>
-        <w:t>VisualFSM</w:t>
-      </w:r>
-      <w:proofErr w:type="spellEnd"/>
-      <w:r>
-        <w:t xml:space="preserve">, </w:t>
-      </w:r>
-      <w:proofErr w:type="gramStart"/>
-      <w:r>
-        <w:t>then</w:t>
-      </w:r>
-      <w:proofErr w:type="gramEnd"/>
-      <w:r>
-        <w:t xml:space="preserve"> load the list.txt file.</w:t>
+        <w:t>Open Project -&gt; Load in the bundle.rd.out file created by VisualFSM, then load the list.txt file.</w:t>
       </w:r>
     </w:p>
     <w:p>
@@ -811,15 +670,7 @@
         </w:numPr>
       </w:pPr>
       <w:r>
-        <w:t xml:space="preserve">This opens the sparse point cloud. To double check the </w:t>
-      </w:r>
-      <w:proofErr w:type="gramStart"/>
-      <w:r>
-        <w:t>location of the cameras click</w:t>
-      </w:r>
-      <w:proofErr w:type="gramEnd"/>
-      <w:r>
-        <w:t xml:space="preserve"> </w:t>
+        <w:t xml:space="preserve">This opens the sparse point cloud. To double check the location of the cameras click </w:t>
       </w:r>
       <w:r>
         <w:rPr>
@@ -906,23 +757,7 @@
         </w:numPr>
       </w:pPr>
       <w:r>
-        <w:t xml:space="preserve">Clean up the mesh by using select </w:t>
-      </w:r>
-      <w:proofErr w:type="spellStart"/>
-      <w:r>
-        <w:t>verticies</w:t>
-      </w:r>
-      <w:proofErr w:type="spellEnd"/>
-      <w:r>
-        <w:t xml:space="preserve"> and delete </w:t>
-      </w:r>
-      <w:proofErr w:type="spellStart"/>
-      <w:r>
-        <w:t>verticies</w:t>
-      </w:r>
-      <w:proofErr w:type="spellEnd"/>
-      <w:r>
-        <w:t xml:space="preserve"> to remove unneeded parts </w:t>
+        <w:t xml:space="preserve">Clean up the mesh by using select verticies and delete verticies to remove unneeded parts </w:t>
       </w:r>
       <w:r>
         <w:rPr>
@@ -954,30 +789,14 @@
       <w:r>
         <w:t xml:space="preserve">Change </w:t>
       </w:r>
-      <w:proofErr w:type="spellStart"/>
       <w:r>
         <w:rPr>
           <w:i/>
         </w:rPr>
-        <w:t>Octree</w:t>
-      </w:r>
-      <w:proofErr w:type="spellEnd"/>
-      <w:r>
-        <w:rPr>
-          <w:i/>
-        </w:rPr>
-        <w:t xml:space="preserve"> Depth</w:t>
-      </w:r>
-      <w:r>
-        <w:t xml:space="preserve"> to </w:t>
-      </w:r>
-      <w:proofErr w:type="gramStart"/>
-      <w:r>
-        <w:t>11,</w:t>
-      </w:r>
-      <w:proofErr w:type="gramEnd"/>
-      <w:r>
-        <w:t xml:space="preserve"> and </w:t>
+        <w:t>Octree Depth</w:t>
+      </w:r>
+      <w:r>
+        <w:t xml:space="preserve"> to 11, and </w:t>
       </w:r>
       <w:r>
         <w:rPr>
@@ -998,15 +817,7 @@
         </w:numPr>
       </w:pPr>
       <w:r>
-        <w:t xml:space="preserve">To reproduce the colours onto the reconstructed surface, ensure the Poisson mesh layer is </w:t>
-      </w:r>
-      <w:proofErr w:type="gramStart"/>
-      <w:r>
-        <w:t>selected(</w:t>
-      </w:r>
-      <w:proofErr w:type="gramEnd"/>
-      <w:r>
-        <w:t xml:space="preserve">highlighted in yellow) and click </w:t>
+        <w:t xml:space="preserve">To reproduce the colours onto the reconstructed surface, ensure the Poisson mesh layer is selected(highlighted in yellow) and click </w:t>
       </w:r>
       <w:r>
         <w:rPr>
@@ -1036,15 +847,237 @@
         </w:numPr>
       </w:pPr>
       <w:r>
-        <w:t>Export mesh to .</w:t>
-      </w:r>
-      <w:proofErr w:type="spellStart"/>
-      <w:r>
-        <w:t>ctm</w:t>
-      </w:r>
+        <w:t>Export mesh to .ctm</w:t>
+      </w:r>
+    </w:p>
+    <w:p/>
+    <w:p/>
+    <w:p>
       <w:bookmarkStart w:id="2" w:name="_GoBack"/>
       <w:bookmarkEnd w:id="2"/>
-      <w:proofErr w:type="spellEnd"/>
+    </w:p>
+    <w:p>
+      <w:pPr>
+        <w:pStyle w:val="ListParagraph"/>
+        <w:numPr>
+          <w:ilvl w:val="0"/>
+          <w:numId w:val="1"/>
+        </w:numPr>
+      </w:pPr>
+      <w:r>
+        <w:t>Delete manifold edges</w:t>
+      </w:r>
+    </w:p>
+    <w:p>
+      <w:pPr>
+        <w:pStyle w:val="ListParagraph"/>
+      </w:pPr>
+    </w:p>
+    <w:p>
+      <w:pPr>
+        <w:pStyle w:val="ListParagraph"/>
+        <w:numPr>
+          <w:ilvl w:val="0"/>
+          <w:numId w:val="1"/>
+        </w:numPr>
+      </w:pPr>
+      <w:r>
+        <w:rPr>
+          <w:rFonts w:ascii="Helvetica" w:hAnsi="Helvetica" w:cs="Helvetica"/>
+          <w:color w:val="404040"/>
+          <w:sz w:val="23"/>
+          <w:szCs w:val="23"/>
+          <w:shd w:val="clear" w:color="auto" w:fill="FFFFFF"/>
+        </w:rPr>
+        <w:t>Filter –&gt; Texture –&gt; Parameterization from registered raster</w:t>
+      </w:r>
+    </w:p>
+    <w:p>
+      <w:pPr>
+        <w:pStyle w:val="ListParagraph"/>
+      </w:pPr>
+    </w:p>
+    <w:p>
+      <w:pPr>
+        <w:pStyle w:val="ListParagraph"/>
+        <w:numPr>
+          <w:ilvl w:val="0"/>
+          <w:numId w:val="1"/>
+        </w:numPr>
+      </w:pPr>
+      <w:r>
+        <w:rPr>
+          <w:rFonts w:ascii="Helvetica" w:hAnsi="Helvetica" w:cs="Helvetica"/>
+          <w:color w:val="404040"/>
+          <w:sz w:val="23"/>
+          <w:szCs w:val="23"/>
+          <w:shd w:val="clear" w:color="auto" w:fill="FFFFFF"/>
+        </w:rPr>
+        <w:t>Filter –&gt; Texture –&gt; Project active rasters color to current mesh, filling the texture</w:t>
+      </w:r>
+    </w:p>
+    <w:p>
+      <w:pPr>
+        <w:pStyle w:val="ListParagraph"/>
+      </w:pPr>
+    </w:p>
+    <w:p>
+      <w:pPr>
+        <w:pStyle w:val="ListParagraph"/>
+        <w:numPr>
+          <w:ilvl w:val="0"/>
+          <w:numId w:val="1"/>
+        </w:numPr>
+      </w:pPr>
+      <w:r>
+        <w:t>Export obj</w:t>
+      </w:r>
+    </w:p>
+    <w:p>
+      <w:pPr>
+        <w:pStyle w:val="ListParagraph"/>
+      </w:pPr>
+    </w:p>
+    <w:p>
+      <w:pPr>
+        <w:pStyle w:val="ListParagraph"/>
+        <w:numPr>
+          <w:ilvl w:val="0"/>
+          <w:numId w:val="1"/>
+        </w:numPr>
+      </w:pPr>
+      <w:r>
+        <w:t>Copy texture file to same location as .obj</w:t>
+      </w:r>
+    </w:p>
+    <w:p>
+      <w:pPr>
+        <w:pStyle w:val="ListParagraph"/>
+      </w:pPr>
+    </w:p>
+    <w:p>
+      <w:pPr>
+        <w:pStyle w:val="ListParagraph"/>
+        <w:numPr>
+          <w:ilvl w:val="0"/>
+          <w:numId w:val="1"/>
+        </w:numPr>
+      </w:pPr>
+      <w:r>
+        <w:t xml:space="preserve">Modify .mtl -&gt; </w:t>
+      </w:r>
+      <w:r>
+        <w:t>map_Kd trilobite_color.png</w:t>
+      </w:r>
+      <w:r>
+        <w:t xml:space="preserve"> at bottom of file</w:t>
+      </w:r>
+    </w:p>
+    <w:p>
+      <w:pPr>
+        <w:pStyle w:val="ListParagraph"/>
+      </w:pPr>
+    </w:p>
+    <w:p>
+      <w:pPr>
+        <w:pStyle w:val="ListParagraph"/>
+        <w:numPr>
+          <w:ilvl w:val="0"/>
+          <w:numId w:val="1"/>
+        </w:numPr>
+      </w:pPr>
+      <w:r>
+        <w:t>Import obj</w:t>
+      </w:r>
+    </w:p>
+    <w:p>
+      <w:pPr>
+        <w:pStyle w:val="ListParagraph"/>
+      </w:pPr>
+    </w:p>
+    <w:p>
+      <w:pPr>
+        <w:pStyle w:val="ListParagraph"/>
+        <w:numPr>
+          <w:ilvl w:val="0"/>
+          <w:numId w:val="1"/>
+        </w:numPr>
+        <w:rPr>
+          <w:rStyle w:val="Emphasis"/>
+          <w:i w:val="0"/>
+          <w:iCs w:val="0"/>
+        </w:rPr>
+      </w:pPr>
+      <w:r>
+        <w:rPr>
+          <w:rStyle w:val="Emphasis"/>
+          <w:rFonts w:ascii="Helvetica" w:hAnsi="Helvetica" w:cs="Helvetica"/>
+          <w:color w:val="4B4A49"/>
+          <w:bdr w:val="none" w:sz="0" w:space="0" w:color="auto" w:frame="1"/>
+          <w:shd w:val="clear" w:color="auto" w:fill="FFFFFF"/>
+        </w:rPr>
+        <w:lastRenderedPageBreak/>
+        <w:t>Filters &gt; Remeshing, simplification and construction &gt; Quadratic Edge Collapse Detection</w:t>
+      </w:r>
+      <w:r>
+        <w:rPr>
+          <w:rStyle w:val="Emphasis"/>
+          <w:rFonts w:ascii="Helvetica" w:hAnsi="Helvetica" w:cs="Helvetica"/>
+          <w:color w:val="4B4A49"/>
+          <w:bdr w:val="none" w:sz="0" w:space="0" w:color="auto" w:frame="1"/>
+          <w:shd w:val="clear" w:color="auto" w:fill="FFFFFF"/>
+        </w:rPr>
+        <w:t>(with texture)</w:t>
+      </w:r>
+    </w:p>
+    <w:p>
+      <w:pPr>
+        <w:pStyle w:val="ListParagraph"/>
+        <w:rPr>
+          <w:rStyle w:val="Emphasis"/>
+          <w:i w:val="0"/>
+          <w:iCs w:val="0"/>
+        </w:rPr>
+      </w:pPr>
+    </w:p>
+    <w:p>
+      <w:pPr>
+        <w:pStyle w:val="ListParagraph"/>
+        <w:numPr>
+          <w:ilvl w:val="0"/>
+          <w:numId w:val="1"/>
+        </w:numPr>
+        <w:rPr>
+          <w:rStyle w:val="Emphasis"/>
+          <w:i w:val="0"/>
+          <w:iCs w:val="0"/>
+        </w:rPr>
+      </w:pPr>
+      <w:r>
+        <w:rPr>
+          <w:rStyle w:val="Emphasis"/>
+          <w:i w:val="0"/>
+          <w:iCs w:val="0"/>
+        </w:rPr>
+        <w:t>Filters -&gt; Texture -&gt; Texture to Vertex Colour</w:t>
+      </w:r>
+    </w:p>
+    <w:p>
+      <w:pPr>
+        <w:pStyle w:val="ListParagraph"/>
+      </w:pPr>
+    </w:p>
+    <w:p>
+      <w:pPr>
+        <w:pStyle w:val="ListParagraph"/>
+        <w:numPr>
+          <w:ilvl w:val="0"/>
+          <w:numId w:val="1"/>
+        </w:numPr>
+      </w:pPr>
+      <w:r>
+        <w:t>Export to ctm</w:t>
+      </w:r>
     </w:p>
     <w:p>
       <w:pPr>
@@ -1067,15 +1100,7 @@
         </w:numPr>
       </w:pPr>
       <w:r>
-        <w:t xml:space="preserve">Using </w:t>
-      </w:r>
-      <w:proofErr w:type="spellStart"/>
-      <w:r>
-        <w:t>artec</w:t>
-      </w:r>
-      <w:proofErr w:type="spellEnd"/>
-      <w:r>
-        <w:t xml:space="preserve"> studio 9.2</w:t>
+        <w:t>Using artec studio 9.2</w:t>
       </w:r>
     </w:p>
     <w:p>
@@ -1120,7 +1145,7 @@
           <w:noProof/>
         </w:rPr>
         <w:pict>
-          <v:shape id="_x0000_s1032" type="#_x0000_t202" style="position:absolute;margin-left:583.4pt;margin-top:0;width:241.9pt;height:106.75pt;z-index:251660288;mso-wrap-style:none;mso-position-horizontal:right;mso-position-horizontal-relative:margin;mso-position-vertical:top;mso-position-vertical-relative:margin" stroked="f">
+          <v:shape id="_x0000_s1032" type="#_x0000_t202" style="position:absolute;margin-left:774.1pt;margin-top:0;width:241.9pt;height:106.75pt;z-index:251660288;mso-wrap-style:none;mso-position-horizontal:right;mso-position-horizontal-relative:margin;mso-position-vertical:top;mso-position-vertical-relative:margin" stroked="f">
             <v:textbox style="mso-next-textbox:#_x0000_s1032">
               <w:txbxContent>
                 <w:p>
@@ -1174,7 +1199,6 @@
                     <w:pStyle w:val="Caption"/>
                   </w:pPr>
                   <w:bookmarkStart w:id="3" w:name="_Ref369082894"/>
-                  <w:proofErr w:type="gramStart"/>
                   <w:r>
                     <w:t xml:space="preserve">Figure </w:t>
                   </w:r>
@@ -1201,11 +1225,7 @@
                   </w:r>
                   <w:bookmarkEnd w:id="3"/>
                   <w:r>
-                    <w:t>.</w:t>
-                  </w:r>
-                  <w:proofErr w:type="gramEnd"/>
-                  <w:r>
-                    <w:t xml:space="preserve"> Upload images to Arc3D for processing</w:t>
+                    <w:t>. Upload images to Arc3D for processing</w:t>
                   </w:r>
                 </w:p>
               </w:txbxContent>
@@ -1249,102 +1269,25 @@
         <w:pStyle w:val="Heading2"/>
       </w:pPr>
       <w:r>
-        <w:lastRenderedPageBreak/>
         <w:t>References</w:t>
       </w:r>
     </w:p>
     <w:p>
       <w:r>
-        <w:t xml:space="preserve">Cole, Keenan. 2012. Converting a 3D Model to </w:t>
-      </w:r>
-      <w:proofErr w:type="spellStart"/>
-      <w:r>
-        <w:t>OpenCTM</w:t>
-      </w:r>
-      <w:proofErr w:type="spellEnd"/>
-      <w:r>
-        <w:t xml:space="preserve"> </w:t>
-      </w:r>
-      <w:proofErr w:type="gramStart"/>
-      <w:r>
-        <w:t>In</w:t>
-      </w:r>
-      <w:proofErr w:type="gramEnd"/>
-      <w:r>
-        <w:t xml:space="preserve"> </w:t>
-      </w:r>
-      <w:proofErr w:type="spellStart"/>
-      <w:r>
-        <w:t>Meshlab</w:t>
-      </w:r>
-      <w:proofErr w:type="spellEnd"/>
-      <w:r>
-        <w:t xml:space="preserve"> for </w:t>
-      </w:r>
-      <w:proofErr w:type="spellStart"/>
-      <w:r>
-        <w:t>WebGL.CAST</w:t>
-      </w:r>
-      <w:proofErr w:type="spellEnd"/>
-      <w:r>
-        <w:t xml:space="preserve"> Technical Publications Series. </w:t>
-      </w:r>
-      <w:proofErr w:type="gramStart"/>
-      <w:r>
-        <w:t>Number 11015.</w:t>
-      </w:r>
-      <w:proofErr w:type="gramEnd"/>
-      <w:r>
-        <w:t xml:space="preserve"> http://gmv.cast.uark.edu/modeling/converting-a-3d-model-to-openctm-in-meshlab-for-webgl/. [Date accessed: 23 August 2013].</w:t>
+        <w:t>Cole, Keenan. 2012. Converting a 3D Model to OpenCTM In Meshlab for WebGL.CAST Technical Publications Series. Number 11015. http://gmv.cast.uark.edu/modeling/converting-a-3d-model-to-openctm-in-meshlab-for-webgl/. [Date accessed: 23 August 2013].</w:t>
       </w:r>
     </w:p>
     <w:p/>
     <w:p>
-      <w:proofErr w:type="gramStart"/>
-      <w:r>
-        <w:t xml:space="preserve">David </w:t>
-      </w:r>
-      <w:proofErr w:type="spellStart"/>
-      <w:r>
-        <w:t>Tingdahl</w:t>
-      </w:r>
-      <w:proofErr w:type="spellEnd"/>
-      <w:r>
-        <w:t xml:space="preserve"> and Luc Van </w:t>
-      </w:r>
-      <w:proofErr w:type="spellStart"/>
-      <w:r>
-        <w:t>Gool</w:t>
-      </w:r>
-      <w:proofErr w:type="spellEnd"/>
-      <w:r>
-        <w:t>, "A Public System for Image Based 3D Model Generation", Computer Vision/Computer Graphics Collaboration Techniques 5th International Conference, MIRAGE 2011.</w:t>
-      </w:r>
-      <w:proofErr w:type="gramEnd"/>
+      <w:r>
+        <w:t>David Tingdahl and Luc Van Gool, "A Public System for Image Based 3D Model Generation", Computer Vision/Computer Graphics Collaboration Techniques 5th International Conference, MIRAGE 2011.</w:t>
+      </w:r>
     </w:p>
     <w:p/>
     <w:p>
-      <w:proofErr w:type="gramStart"/>
-      <w:r>
-        <w:t xml:space="preserve">Maarten </w:t>
-      </w:r>
-      <w:proofErr w:type="spellStart"/>
-      <w:r>
-        <w:t>Vergauwen</w:t>
-      </w:r>
-      <w:proofErr w:type="spellEnd"/>
-      <w:r>
-        <w:t xml:space="preserve"> and Luc Van </w:t>
-      </w:r>
-      <w:proofErr w:type="spellStart"/>
-      <w:r>
-        <w:t>Gool</w:t>
-      </w:r>
-      <w:proofErr w:type="spellEnd"/>
-      <w:r>
-        <w:t>, "Web-Based 3D Reconstruction Service", Machine Vision Applications, 17, pp. 411-426, 2006.</w:t>
-      </w:r>
-      <w:proofErr w:type="gramEnd"/>
+      <w:r>
+        <w:t>Maarten Vergauwen and Luc Van Gool, "Web-Based 3D Reconstruction Service", Machine Vision Applications, 17, pp. 411-426, 2006.</w:t>
+      </w:r>
     </w:p>
     <w:p/>
     <w:p/>
@@ -2298,6 +2241,17 @@
       <w:color w:val="4F81BD" w:themeColor="accent1"/>
       <w:sz w:val="18"/>
       <w:szCs w:val="18"/>
+    </w:rPr>
+  </w:style>
+  <w:style w:type="character" w:styleId="Emphasis">
+    <w:name w:val="Emphasis"/>
+    <w:basedOn w:val="DefaultParagraphFont"/>
+    <w:uiPriority w:val="20"/>
+    <w:qFormat/>
+    <w:rsid w:val="00F838F0"/>
+    <w:rPr>
+      <w:i/>
+      <w:iCs/>
     </w:rPr>
   </w:style>
 </w:styles>
@@ -3050,7 +3004,7 @@
 </file>
 
 <file path=customXml/itemProps1.xml><?xml version="1.0" encoding="utf-8"?>
-<ds:datastoreItem xmlns:ds="http://schemas.openxmlformats.org/officeDocument/2006/customXml" ds:itemID="{3C708DCE-C450-4F19-AAD7-8F67DFE588BA}">
+<ds:datastoreItem xmlns:ds="http://schemas.openxmlformats.org/officeDocument/2006/customXml" ds:itemID="{62921B61-F18F-41C6-878E-797A3BA405A2}">
   <ds:schemaRefs>
     <ds:schemaRef ds:uri="http://schemas.openxmlformats.org/officeDocument/2006/bibliography"/>
   </ds:schemaRefs>

</xml_diff>